<commit_message>
add download contract-template wwith all information needed
</commit_message>
<xml_diff>
--- a/backend/src/main/resources/templates/contract-template.docx
+++ b/backend/src/main/resources/templates/contract-template.docx
@@ -167,7 +167,7 @@
                     </wp:anchor>
                   </w:drawing>
                 </mc:Choice>
-                <mc:Fallback xmlns:cr="http://schemas.microsoft.com/office/comments/2020/reactions" xmlns="http://schemas.microsoft.com/office/tasks/2019/documenttasks" xmlns:dgm="http://schemas.openxmlformats.org/drawingml/2006/diagram" xmlns:lc="http://schemas.openxmlformats.org/drawingml/2006/lockedCanvas" xmlns:c="http://schemas.openxmlformats.org/drawingml/2006/chart" xmlns:pic="http://schemas.openxmlformats.org/drawingml/2006/picture" xmlns:a="http://schemas.openxmlformats.org/drawingml/2006/main" xmlns:sl="http://schemas.openxmlformats.org/schemaLibrary/2006/main">
+                <mc:Fallback xmlns:sl="http://schemas.openxmlformats.org/schemaLibrary/2006/main" xmlns:a="http://schemas.openxmlformats.org/drawingml/2006/main" xmlns:pic="http://schemas.openxmlformats.org/drawingml/2006/picture" xmlns:c="http://schemas.openxmlformats.org/drawingml/2006/chart" xmlns:lc="http://schemas.openxmlformats.org/drawingml/2006/lockedCanvas" xmlns:dgm="http://schemas.openxmlformats.org/drawingml/2006/diagram" xmlns="http://schemas.microsoft.com/office/tasks/2019/documenttasks" xmlns:cr="http://schemas.microsoft.com/office/comments/2020/reactions">
                   <w:drawing>
                     <wp:anchor allowOverlap="1" behindDoc="0" distB="0" distT="0" distL="114300" distR="114300" hidden="0" layoutInCell="1" locked="0" relativeHeight="0" simplePos="0">
                       <wp:simplePos x="0" y="0"/>
@@ -687,7 +687,23 @@
           <w:szCs w:val="24"/>
         </w:rPr>
         <w:tab/>
-        <w:t xml:space="preserve">:                                  </w:t>
+        <w:t xml:space="preserve">: </w:t>
+      </w:r>
+      <w:r>
+        <w:rPr>
+          <w:rFonts w:ascii="Times New Roman" w:eastAsia="Times New Roman" w:hAnsi="Times New Roman" w:cs="Times New Roman"/>
+          <w:sz w:val="24"/>
+          <w:szCs w:val="24"/>
+        </w:rPr>
+        <w:t>{{dob}}</w:t>
+      </w:r>
+      <w:r>
+        <w:rPr>
+          <w:rFonts w:ascii="Times New Roman" w:eastAsia="Times New Roman" w:hAnsi="Times New Roman" w:cs="Times New Roman"/>
+          <w:sz w:val="24"/>
+          <w:szCs w:val="24"/>
+        </w:rPr>
+        <w:t xml:space="preserve">                       </w:t>
       </w:r>
     </w:p>
     <w:p>
@@ -721,6 +737,14 @@
         <w:tab/>
         <w:t xml:space="preserve">: </w:t>
       </w:r>
+      <w:r>
+        <w:rPr>
+          <w:rFonts w:ascii="Times New Roman" w:eastAsia="Times New Roman" w:hAnsi="Times New Roman" w:cs="Times New Roman"/>
+          <w:sz w:val="24"/>
+          <w:szCs w:val="24"/>
+        </w:rPr>
+        <w:t>{{id}}</w:t>
+      </w:r>
     </w:p>
     <w:p>
       <w:pPr>
@@ -784,6 +808,14 @@
         </w:rPr>
         <w:tab/>
         <w:t xml:space="preserve">: </w:t>
+      </w:r>
+      <w:r>
+        <w:rPr>
+          <w:rFonts w:ascii="Times New Roman" w:eastAsia="Times New Roman" w:hAnsi="Times New Roman" w:cs="Times New Roman"/>
+          <w:sz w:val="24"/>
+          <w:szCs w:val="24"/>
+        </w:rPr>
+        <w:t xml:space="preserve"> {{addr}}</w:t>
       </w:r>
     </w:p>
     <w:p>
@@ -899,7 +931,7 @@
           <w:sz w:val="24"/>
           <w:szCs w:val="24"/>
         </w:rPr>
-        <w:t xml:space="preserve">Từ ngày: </w:t>
+        <w:t>Từ ngày:</w:t>
       </w:r>
       <w:r>
         <w:rPr>
@@ -908,7 +940,7 @@
           <w:sz w:val="24"/>
           <w:szCs w:val="24"/>
         </w:rPr>
-        <w:t>….</w:t>
+        <w:t xml:space="preserve"> {{from}} </w:t>
       </w:r>
       <w:r>
         <w:rPr>
@@ -926,7 +958,7 @@
           <w:sz w:val="24"/>
           <w:szCs w:val="24"/>
         </w:rPr>
-        <w:t>….</w:t>
+        <w:t>{{to}}</w:t>
       </w:r>
     </w:p>
     <w:p>
@@ -1290,7 +1322,7 @@
           <w:sz w:val="24"/>
           <w:szCs w:val="24"/>
         </w:rPr>
-        <w:t xml:space="preserve">           -  Mức lương cơ bản: …….VNĐ</w:t>
+        <w:t xml:space="preserve">           -  Mức lương cơ bản: VNĐ</w:t>
       </w:r>
     </w:p>
     <w:p>

</xml_diff>

<commit_message>
Fix : improve UI employee profile
</commit_message>
<xml_diff>
--- a/backend/src/main/resources/templates/contract-template.docx
+++ b/backend/src/main/resources/templates/contract-template.docx
@@ -480,10 +480,20 @@
           <w:szCs w:val="24"/>
         </w:rPr>
         <w:tab/>
+      </w:r>
+      <w:r>
+        <w:rPr>
+          <w:rFonts w:ascii="Times New Roman" w:eastAsia="Times New Roman" w:hAnsi="Times New Roman" w:cs="Times New Roman"/>
+          <w:sz w:val="24"/>
+          <w:szCs w:val="24"/>
+        </w:rPr>
         <w:t xml:space="preserve">: </w:t>
       </w:r>
       <w:r>
-        <w:t>Số 81 LK6B Làng Việt Kiều Châu Âu, Phường Mộ Lao, Quận Hà Đông,        Thành phố Hà Nội, Việt Nam</w:t>
+        <w:rPr>
+          <w:rFonts w:ascii="Times New Roman" w:hAnsi="Times New Roman" w:cs="Times New Roman"/>
+        </w:rPr>
+        <w:t>Số 81 LK6B Làng Việt Kiều Châu Âu, Phường Mộ Lao, Quận Hà Đông, Thành phố Hà Nội, Việt Nam</w:t>
       </w:r>
       <w:r>
         <w:rPr>
@@ -1013,42 +1023,6 @@
         <w:tabs>
           <w:tab w:val="left" w:pos="1080"/>
         </w:tabs>
-        <w:spacing w:after="0" w:line="240" w:lineRule="auto"/>
-        <w:ind w:left="1077" w:hanging="357"/>
-        <w:jc w:val="both"/>
-        <w:rPr>
-          <w:rFonts w:ascii="Times New Roman" w:eastAsia="Times New Roman" w:hAnsi="Times New Roman" w:cs="Times New Roman"/>
-          <w:color w:val="000000"/>
-          <w:sz w:val="24"/>
-          <w:szCs w:val="24"/>
-        </w:rPr>
-      </w:pPr>
-      <w:r>
-        <w:rPr>
-          <w:rFonts w:ascii="Times New Roman" w:eastAsia="Times New Roman" w:hAnsi="Times New Roman" w:cs="Times New Roman"/>
-          <w:color w:val="000000"/>
-          <w:sz w:val="24"/>
-          <w:szCs w:val="24"/>
-        </w:rPr>
-        <w:t xml:space="preserve">Chức danh chuyên môn: </w:t>
-      </w:r>
-    </w:p>
-    <w:p>
-      <w:pPr>
-        <w:numPr>
-          <w:ilvl w:val="0"/>
-          <w:numId w:val="1"/>
-        </w:numPr>
-        <w:pBdr>
-          <w:top w:val="nil"/>
-          <w:left w:val="nil"/>
-          <w:bottom w:val="nil"/>
-          <w:right w:val="nil"/>
-          <w:between w:val="nil"/>
-        </w:pBdr>
-        <w:tabs>
-          <w:tab w:val="left" w:pos="1080"/>
-        </w:tabs>
         <w:spacing w:after="120" w:line="240" w:lineRule="auto"/>
         <w:ind w:left="1077" w:hanging="357"/>
         <w:jc w:val="both"/>
@@ -1191,7 +1165,39 @@
           <w:sz w:val="24"/>
           <w:szCs w:val="24"/>
         </w:rPr>
-        <w:t>- Thời gian làm việc: 7.5h/ngày (từ thứ 2 đến sáng thứ 7)</w:t>
+        <w:t xml:space="preserve">- Thời gian làm việc: </w:t>
+      </w:r>
+      <w:r>
+        <w:rPr>
+          <w:rFonts w:ascii="Times New Roman" w:eastAsia="Times New Roman" w:hAnsi="Times New Roman" w:cs="Times New Roman"/>
+          <w:sz w:val="24"/>
+          <w:szCs w:val="24"/>
+        </w:rPr>
+        <w:t>8</w:t>
+      </w:r>
+      <w:r>
+        <w:rPr>
+          <w:rFonts w:ascii="Times New Roman" w:eastAsia="Times New Roman" w:hAnsi="Times New Roman" w:cs="Times New Roman"/>
+          <w:sz w:val="24"/>
+          <w:szCs w:val="24"/>
+        </w:rPr>
+        <w:t xml:space="preserve">h/ngày (từ thứ 2 đến thứ </w:t>
+      </w:r>
+      <w:r>
+        <w:rPr>
+          <w:rFonts w:ascii="Times New Roman" w:eastAsia="Times New Roman" w:hAnsi="Times New Roman" w:cs="Times New Roman"/>
+          <w:sz w:val="24"/>
+          <w:szCs w:val="24"/>
+        </w:rPr>
+        <w:t>6</w:t>
+      </w:r>
+      <w:r>
+        <w:rPr>
+          <w:rFonts w:ascii="Times New Roman" w:eastAsia="Times New Roman" w:hAnsi="Times New Roman" w:cs="Times New Roman"/>
+          <w:sz w:val="24"/>
+          <w:szCs w:val="24"/>
+        </w:rPr>
+        <w:t>)</w:t>
       </w:r>
     </w:p>
     <w:p>
@@ -1211,7 +1217,87 @@
           <w:szCs w:val="24"/>
         </w:rPr>
         <w:tab/>
-        <w:t>- Sáng từ 8h30p đến 12h00p, chiều từ 13h30p đến 17h30p.</w:t>
+        <w:t>- Sáng từ 8h</w:t>
+      </w:r>
+      <w:r>
+        <w:rPr>
+          <w:rFonts w:ascii="Times New Roman" w:eastAsia="Times New Roman" w:hAnsi="Times New Roman" w:cs="Times New Roman"/>
+          <w:sz w:val="24"/>
+          <w:szCs w:val="24"/>
+        </w:rPr>
+        <w:t>0</w:t>
+      </w:r>
+      <w:r>
+        <w:rPr>
+          <w:rFonts w:ascii="Times New Roman" w:eastAsia="Times New Roman" w:hAnsi="Times New Roman" w:cs="Times New Roman"/>
+          <w:sz w:val="24"/>
+          <w:szCs w:val="24"/>
+        </w:rPr>
+        <w:t>0p đến 1</w:t>
+      </w:r>
+      <w:r>
+        <w:rPr>
+          <w:rFonts w:ascii="Times New Roman" w:eastAsia="Times New Roman" w:hAnsi="Times New Roman" w:cs="Times New Roman"/>
+          <w:sz w:val="24"/>
+          <w:szCs w:val="24"/>
+        </w:rPr>
+        <w:t>2</w:t>
+      </w:r>
+      <w:r>
+        <w:rPr>
+          <w:rFonts w:ascii="Times New Roman" w:eastAsia="Times New Roman" w:hAnsi="Times New Roman" w:cs="Times New Roman"/>
+          <w:sz w:val="24"/>
+          <w:szCs w:val="24"/>
+        </w:rPr>
+        <w:t>h</w:t>
+      </w:r>
+      <w:r>
+        <w:rPr>
+          <w:rFonts w:ascii="Times New Roman" w:eastAsia="Times New Roman" w:hAnsi="Times New Roman" w:cs="Times New Roman"/>
+          <w:sz w:val="24"/>
+          <w:szCs w:val="24"/>
+        </w:rPr>
+        <w:t>0</w:t>
+      </w:r>
+      <w:r>
+        <w:rPr>
+          <w:rFonts w:ascii="Times New Roman" w:eastAsia="Times New Roman" w:hAnsi="Times New Roman" w:cs="Times New Roman"/>
+          <w:sz w:val="24"/>
+          <w:szCs w:val="24"/>
+        </w:rPr>
+        <w:t>0p, chiều từ 13h</w:t>
+      </w:r>
+      <w:r>
+        <w:rPr>
+          <w:rFonts w:ascii="Times New Roman" w:eastAsia="Times New Roman" w:hAnsi="Times New Roman" w:cs="Times New Roman"/>
+          <w:sz w:val="24"/>
+          <w:szCs w:val="24"/>
+        </w:rPr>
+        <w:t>0</w:t>
+      </w:r>
+      <w:r>
+        <w:rPr>
+          <w:rFonts w:ascii="Times New Roman" w:eastAsia="Times New Roman" w:hAnsi="Times New Roman" w:cs="Times New Roman"/>
+          <w:sz w:val="24"/>
+          <w:szCs w:val="24"/>
+        </w:rPr>
+        <w:t>0p đến 17h</w:t>
+      </w:r>
+      <w:r>
+        <w:rPr>
+          <w:rFonts w:ascii="Times New Roman" w:eastAsia="Times New Roman" w:hAnsi="Times New Roman" w:cs="Times New Roman"/>
+          <w:sz w:val="24"/>
+          <w:szCs w:val="24"/>
+        </w:rPr>
+        <w:t>0</w:t>
+      </w:r>
+      <w:r>
+        <w:rPr>
+          <w:rFonts w:ascii="Times New Roman" w:eastAsia="Times New Roman" w:hAnsi="Times New Roman" w:cs="Times New Roman"/>
+          <w:sz w:val="24"/>
+          <w:szCs w:val="24"/>
+        </w:rPr>
+        <w:t>0p.</w:t>
       </w:r>
     </w:p>
     <w:p>
@@ -1255,7 +1341,6 @@
           <w:sz w:val="24"/>
           <w:szCs w:val="24"/>
         </w:rPr>
-        <w:lastRenderedPageBreak/>
         <w:t>ĐIỀU 3: QUYỀN VÀ NGHĨA VỤ CỦA NGƯỜI LAO ĐỘNG</w:t>
       </w:r>
     </w:p>
@@ -1281,6 +1366,7 @@
           <w:sz w:val="24"/>
           <w:szCs w:val="24"/>
         </w:rPr>
+        <w:lastRenderedPageBreak/>
         <w:t xml:space="preserve">3.1 Quyền lợi:  </w:t>
       </w:r>
     </w:p>
@@ -1970,7 +2056,7 @@
           <w:sz w:val="24"/>
           <w:szCs w:val="24"/>
         </w:rPr>
-        <w:t xml:space="preserve">           - Hợp đồng này có hiệu lực kể từ ngày: 01/02/2025</w:t>
+        <w:t xml:space="preserve">         </w:t>
       </w:r>
     </w:p>
     <w:p>

</xml_diff>